<commit_message>
agenda updated based on official schedule
</commit_message>
<xml_diff>
--- a/SymposiumWorkshopProgramme.docx
+++ b/SymposiumWorkshopProgramme.docx
@@ -170,10 +170,7 @@
         <w:jc w:val="both"/>
       </w:pPr>
       <w:r>
-        <w:t xml:space="preserve">Over recent years GIS has become an essential platform to carry out all sorts of spatial data management, analysis and visualisation of the built environment, in particular at the urban and regional scales. The </w:t>
-      </w:r>
-      <w:r>
-        <w:t xml:space="preserve">space syntax research community has also been demonstrative of this trend, with tools such as </w:t>
+        <w:t xml:space="preserve">Over recent years GIS has become an essential platform to carry out all sorts of spatial data management, analysis and visualisation of the built environment, in particular at the urban and regional scales. The space syntax research community has also been demonstrative of this trend, with tools such as </w:t>
       </w:r>
       <w:proofErr w:type="spellStart"/>
       <w:r>
@@ -189,10 +186,7 @@
       </w:r>
       <w:proofErr w:type="spellEnd"/>
       <w:r>
-        <w:t xml:space="preserve"> or Place Syntax being developed for commercial GIS platforms. The “Space Syntax Toolkit” (SST) is an open source QGIS plugin for spatial network</w:t>
-      </w:r>
-      <w:r>
-        <w:t xml:space="preserve"> and statistical analysis. It provides a front-end for the </w:t>
+        <w:t xml:space="preserve"> or Place Syntax being developed for commercial GIS platforms. The “Space Syntax Toolkit” (SST) is an open source QGIS plugin for spatial network and statistical analysis. It provides a front-end for the </w:t>
       </w:r>
       <w:proofErr w:type="spellStart"/>
       <w:r>
@@ -210,13 +204,7 @@
         <w:jc w:val="both"/>
       </w:pPr>
       <w:r>
-        <w:t>The aim of this workshop is to give participants a first-hand experience of</w:t>
-      </w:r>
-      <w:r>
-        <w:t xml:space="preserve"> the SST, to learn about its new tools, and to explore the different workflows necessary to carry out space syntax related research. This includes data preparation, network model preparation (axial and road centre line), network analysis, results visualisa</w:t>
-      </w:r>
-      <w:r>
-        <w:t>tion and simple statistical analysis.</w:t>
+        <w:t>The aim of this workshop is to give participants a first-hand experience of the SST, to learn about its new tools, and to explore the different workflows necessary to carry out space syntax related research. This includes data preparation, network model preparation (axial and road centre line), network analysis, results visualisation and simple statistical analysis.</w:t>
       </w:r>
     </w:p>
     <w:p>
@@ -226,10 +214,7 @@
         <w:jc w:val="both"/>
       </w:pPr>
       <w:r>
-        <w:t>If you’re giving the first steps into GIS for space syntax research, then this workshop will ease you into the process by introducing you to this user-friendly tool. If you already use QGIS, then this is the opportunit</w:t>
-      </w:r>
-      <w:r>
-        <w:t>y to learn about the latest developments of the SST, discuss its possibilities beyond the typical workflows, and contribute to its future development.</w:t>
+        <w:t>If you’re giving the first steps into GIS for space syntax research, then this workshop will ease you into the process by introducing you to this user-friendly tool. If you already use QGIS, then this is the opportunity to learn about the latest developments of the SST, discuss its possibilities beyond the typical workflows, and contribute to its future development.</w:t>
       </w:r>
     </w:p>
     <w:p>
@@ -335,10 +320,7 @@
         <w:contextualSpacing/>
       </w:pPr>
       <w:r>
-        <w:t>University College Lond</w:t>
-      </w:r>
-      <w:r>
-        <w:t>on, United Kingdom.</w:t>
+        <w:t>University College London, United Kingdom.</w:t>
       </w:r>
     </w:p>
     <w:p>
@@ -453,29 +435,47 @@
         <w:spacing w:line="360" w:lineRule="auto"/>
       </w:pPr>
       <w:r>
-        <w:t>10:15</w:t>
+        <w:t>10:00</w:t>
       </w:r>
       <w:r>
         <w:tab/>
-        <w:t xml:space="preserve">Task 1: Preparing, analysing, and </w:t>
-      </w:r>
-      <w:r>
-        <w:t>visualising an axial model</w:t>
-      </w:r>
-    </w:p>
-    <w:p>
-      <w:pPr>
-        <w:pStyle w:val="normal0"/>
-        <w:spacing w:line="360" w:lineRule="auto"/>
-        <w:rPr>
-          <w:b/>
-        </w:rPr>
-      </w:pPr>
-      <w:r>
-        <w:rPr>
-          <w:b/>
-        </w:rPr>
-        <w:t>11:30</w:t>
+        <w:t>Task 1: Preparing</w:t>
+      </w:r>
+      <w:r>
+        <w:t xml:space="preserve"> and</w:t>
+      </w:r>
+      <w:r>
+        <w:t xml:space="preserve"> analysing axial model</w:t>
+      </w:r>
+      <w:r>
+        <w:t>s</w:t>
+      </w:r>
+    </w:p>
+    <w:p>
+      <w:pPr>
+        <w:pStyle w:val="normal0"/>
+        <w:spacing w:line="360" w:lineRule="auto"/>
+        <w:rPr>
+          <w:b/>
+        </w:rPr>
+      </w:pPr>
+      <w:r>
+        <w:rPr>
+          <w:b/>
+        </w:rPr>
+        <w:t>11:</w:t>
+      </w:r>
+      <w:r>
+        <w:rPr>
+          <w:b/>
+        </w:rPr>
+        <w:t>0</w:t>
+      </w:r>
+      <w:r>
+        <w:rPr>
+          <w:b/>
+        </w:rPr>
+        <w:t>0</w:t>
       </w:r>
       <w:r>
         <w:rPr>
@@ -491,11 +491,42 @@
         <w:spacing w:line="360" w:lineRule="auto"/>
       </w:pPr>
       <w:r>
-        <w:t>11:45</w:t>
+        <w:t>11:</w:t>
+      </w:r>
+      <w:r>
+        <w:t>15</w:t>
       </w:r>
       <w:r>
         <w:tab/>
-        <w:t>Task 2: Preparing, analysing, and visualising a road centre line model</w:t>
+        <w:t>Task 2: Preparing</w:t>
+      </w:r>
+      <w:r>
+        <w:t xml:space="preserve"> and</w:t>
+      </w:r>
+      <w:r>
+        <w:t xml:space="preserve"> analysing</w:t>
+      </w:r>
+      <w:r>
+        <w:t xml:space="preserve"> </w:t>
+      </w:r>
+      <w:r>
+        <w:t>road centre line model</w:t>
+      </w:r>
+      <w:r>
+        <w:t>s</w:t>
+      </w:r>
+    </w:p>
+    <w:p>
+      <w:pPr>
+        <w:pStyle w:val="normal0"/>
+        <w:spacing w:line="360" w:lineRule="auto"/>
+      </w:pPr>
+      <w:r>
+        <w:t>12:30</w:t>
+      </w:r>
+      <w:r>
+        <w:tab/>
+        <w:t>Visualisation and discussion of the results</w:t>
       </w:r>
     </w:p>
     <w:p>
@@ -543,38 +574,25 @@
       </w:r>
       <w:r>
         <w:tab/>
-        <w:t>Task 4: Exploration and interpretation of the results</w:t>
-      </w:r>
-    </w:p>
-    <w:p>
-      <w:pPr>
-        <w:pStyle w:val="normal0"/>
-        <w:spacing w:line="360" w:lineRule="auto"/>
-        <w:rPr>
-          <w:b/>
-        </w:rPr>
-      </w:pPr>
-      <w:r>
-        <w:rPr>
-          <w:b/>
-        </w:rPr>
-        <w:t>16:00</w:t>
-      </w:r>
-      <w:r>
-        <w:rPr>
-          <w:b/>
-        </w:rPr>
-        <w:tab/>
-        <w:t>Break</w:t>
-      </w:r>
-    </w:p>
-    <w:p>
-      <w:pPr>
-        <w:pStyle w:val="normal0"/>
-        <w:spacing w:line="360" w:lineRule="auto"/>
-      </w:pPr>
-      <w:r>
-        <w:t>16:15</w:t>
+        <w:t xml:space="preserve">Task 4: </w:t>
+      </w:r>
+      <w:r>
+        <w:t>Connecting and analysing the various result</w:t>
+      </w:r>
+      <w:r>
+        <w:t>s</w:t>
+      </w:r>
+    </w:p>
+    <w:p>
+      <w:pPr>
+        <w:pStyle w:val="normal0"/>
+        <w:spacing w:line="360" w:lineRule="auto"/>
+      </w:pPr>
+      <w:r>
+        <w:t>16:</w:t>
+      </w:r>
+      <w:r>
+        <w:t>00</w:t>
       </w:r>
       <w:r>
         <w:tab/>
@@ -593,7 +611,31 @@
         <w:rPr>
           <w:b/>
         </w:rPr>
-        <w:t>17:00</w:t>
+        <w:t>1</w:t>
+      </w:r>
+      <w:r>
+        <w:rPr>
+          <w:b/>
+        </w:rPr>
+        <w:t>6</w:t>
+      </w:r>
+      <w:r>
+        <w:rPr>
+          <w:b/>
+        </w:rPr>
+        <w:t>:</w:t>
+      </w:r>
+      <w:r>
+        <w:rPr>
+          <w:b/>
+        </w:rPr>
+        <w:t>3</w:t>
+      </w:r>
+      <w:r>
+        <w:rPr>
+          <w:b/>
+        </w:rPr>
+        <w:t>0</w:t>
       </w:r>
       <w:r>
         <w:rPr>
@@ -637,7 +679,13 @@
         <w:jc w:val="both"/>
       </w:pPr>
       <w:r>
-        <w:t>Participants must bring their own laptops in order to carry out the practical exercises, with the necessary software pre-installed:</w:t>
+        <w:t xml:space="preserve">Participants must bring their own laptops in order to carry out the practical </w:t>
+      </w:r>
+      <w:r>
+        <w:t>tasks</w:t>
+      </w:r>
+      <w:r>
+        <w:t>, with the necessary software pre-installed:</w:t>
       </w:r>
     </w:p>
     <w:p>
@@ -652,7 +700,13 @@
         <w:contextualSpacing/>
       </w:pPr>
       <w:r>
-        <w:t xml:space="preserve">QGIS: </w:t>
+        <w:t>QGIS</w:t>
+      </w:r>
+      <w:r>
+        <w:t xml:space="preserve"> 2.14 LTR (or higher)</w:t>
+      </w:r>
+      <w:r>
+        <w:t xml:space="preserve">: </w:t>
       </w:r>
       <w:hyperlink r:id="rId8">
         <w:r>
@@ -688,6 +742,9 @@
       <w:proofErr w:type="spellEnd"/>
       <w:proofErr w:type="gramEnd"/>
       <w:r>
+        <w:t xml:space="preserve"> 0.35</w:t>
+      </w:r>
+      <w:r>
         <w:t>:</w:t>
       </w:r>
       <w:hyperlink r:id="rId10">
@@ -725,80 +782,109 @@
             <w:color w:val="1155CC"/>
             <w:u w:val="single"/>
           </w:rPr>
-          <w:t>https://git</w:t>
+          <w:t>https://github.com/SpaceGroupUCL/qgisSpaceSyntaxToolkit/wiki/Installation</w:t>
+        </w:r>
+      </w:hyperlink>
+    </w:p>
+    <w:p>
+      <w:pPr>
+        <w:pStyle w:val="normal0"/>
+        <w:spacing w:line="360" w:lineRule="auto"/>
+      </w:pPr>
+    </w:p>
+    <w:p>
+      <w:pPr>
+        <w:pStyle w:val="normal0"/>
+        <w:spacing w:line="360" w:lineRule="auto"/>
+      </w:pPr>
+    </w:p>
+    <w:p>
+      <w:pPr>
+        <w:pStyle w:val="normal0"/>
+        <w:spacing w:line="360" w:lineRule="auto"/>
+        <w:rPr>
+          <w:b/>
+        </w:rPr>
+      </w:pPr>
+      <w:r>
+        <w:rPr>
+          <w:b/>
+        </w:rPr>
+        <w:t>Preparation:</w:t>
+      </w:r>
+    </w:p>
+    <w:p>
+      <w:pPr>
+        <w:pStyle w:val="normal0"/>
+        <w:spacing w:line="360" w:lineRule="auto"/>
+        <w:jc w:val="both"/>
+      </w:pPr>
+      <w:r>
+        <w:t xml:space="preserve">In order to make the most of the workshop, </w:t>
+      </w:r>
+      <w:r>
+        <w:t xml:space="preserve">participants should be familiar </w:t>
+      </w:r>
+      <w:r>
+        <w:t xml:space="preserve">with space syntax </w:t>
+      </w:r>
+      <w:r>
+        <w:t>concepts</w:t>
+      </w:r>
+      <w:r>
+        <w:t xml:space="preserve"> and methods, </w:t>
+      </w:r>
+      <w:proofErr w:type="spellStart"/>
+      <w:r>
+        <w:t>depthmapX</w:t>
+      </w:r>
+      <w:proofErr w:type="spellEnd"/>
+      <w:r>
+        <w:t xml:space="preserve"> and with the QGIS software. The </w:t>
+      </w:r>
+      <w:r>
+        <w:t xml:space="preserve">different </w:t>
+      </w:r>
+      <w:r>
+        <w:t>materials listed on the following page will provide an introduction</w:t>
+      </w:r>
+      <w:r>
+        <w:t xml:space="preserve"> to the above</w:t>
+      </w:r>
+      <w:r>
+        <w:t xml:space="preserve"> topics</w:t>
+      </w:r>
+      <w:r>
+        <w:t>:</w:t>
+      </w:r>
+    </w:p>
+    <w:p>
+      <w:pPr>
+        <w:pStyle w:val="normal0"/>
+        <w:spacing w:line="360" w:lineRule="auto"/>
+        <w:jc w:val="both"/>
+      </w:pPr>
+      <w:hyperlink r:id="rId13">
+        <w:r>
+          <w:rPr>
+            <w:color w:val="1155CC"/>
+            <w:u w:val="single"/>
+          </w:rPr>
+          <w:t>https://github.com/SpaceGroupUCL/qgisSpaceSyntaxToolk</w:t>
         </w:r>
         <w:r>
           <w:rPr>
             <w:color w:val="1155CC"/>
             <w:u w:val="single"/>
           </w:rPr>
-          <w:t>hub.com/SpaceGroupUCL/qgisSpaceSyntaxToolkit/wiki/Installation</w:t>
+          <w:t>i</w:t>
         </w:r>
-      </w:hyperlink>
-    </w:p>
-    <w:p>
-      <w:pPr>
-        <w:pStyle w:val="normal0"/>
-        <w:spacing w:line="360" w:lineRule="auto"/>
-      </w:pPr>
-    </w:p>
-    <w:p>
-      <w:pPr>
-        <w:pStyle w:val="normal0"/>
-        <w:spacing w:line="360" w:lineRule="auto"/>
-      </w:pPr>
-      <w:bookmarkStart w:id="0" w:name="_GoBack"/>
-      <w:bookmarkEnd w:id="0"/>
-    </w:p>
-    <w:p>
-      <w:pPr>
-        <w:pStyle w:val="normal0"/>
-        <w:spacing w:line="360" w:lineRule="auto"/>
-        <w:rPr>
-          <w:b/>
-        </w:rPr>
-      </w:pPr>
-      <w:r>
-        <w:rPr>
-          <w:b/>
-        </w:rPr>
-        <w:t>Preparation:</w:t>
-      </w:r>
-    </w:p>
-    <w:p>
-      <w:pPr>
-        <w:pStyle w:val="normal0"/>
-        <w:spacing w:line="360" w:lineRule="auto"/>
-        <w:jc w:val="both"/>
-      </w:pPr>
-      <w:r>
-        <w:t xml:space="preserve">In order to make the most of the workshop, participants should be familiar with space syntax theory and methods, </w:t>
-      </w:r>
-      <w:proofErr w:type="spellStart"/>
-      <w:r>
-        <w:t>depthmapX</w:t>
-      </w:r>
-      <w:proofErr w:type="spellEnd"/>
-      <w:r>
-        <w:t xml:space="preserve"> and with the QGIS software. The materials listed on the </w:t>
-      </w:r>
-      <w:r>
-        <w:t>following page will provide an introduction:</w:t>
-      </w:r>
-    </w:p>
-    <w:p>
-      <w:pPr>
-        <w:pStyle w:val="normal0"/>
-        <w:spacing w:line="360" w:lineRule="auto"/>
-        <w:jc w:val="both"/>
-      </w:pPr>
-      <w:hyperlink r:id="rId13">
         <w:r>
           <w:rPr>
             <w:color w:val="1155CC"/>
             <w:u w:val="single"/>
           </w:rPr>
-          <w:t>https://github.com/SpaceGroupUCL/qgisSpaceSyntaxToolkit/wiki</w:t>
+          <w:t>t/wiki</w:t>
         </w:r>
       </w:hyperlink>
     </w:p>
@@ -815,16 +901,18 @@
         <w:jc w:val="both"/>
       </w:pPr>
       <w:r>
-        <w:t>Participants that do not need such an introduction are invited to bec</w:t>
-      </w:r>
-      <w:r>
-        <w:t>ome familiar with the SST following the above link, or</w:t>
-      </w:r>
-      <w:r>
-        <w:t xml:space="preserve"> prepare their own data and questions to bring </w:t>
-      </w:r>
-      <w:r>
-        <w:t>to the workshop.</w:t>
+        <w:t xml:space="preserve">Participants that do not need such an introduction are invited to become familiar with the </w:t>
+      </w:r>
+      <w:r>
+        <w:t xml:space="preserve">current version of the </w:t>
+      </w:r>
+      <w:r>
+        <w:t>SST</w:t>
+      </w:r>
+      <w:bookmarkStart w:id="0" w:name="_GoBack"/>
+      <w:bookmarkEnd w:id="0"/>
+      <w:r>
+        <w:t>, or prepare their own data and questions to bring to the workshop.</w:t>
       </w:r>
     </w:p>
     <w:sectPr>
@@ -931,10 +1019,7 @@
       <w:pStyle w:val="normal0"/>
     </w:pPr>
     <w:r>
-      <w:t xml:space="preserve">Workshop - </w:t>
-    </w:r>
-    <w:r>
-      <w:t>'Space Syntax Toolkit' for QGIS – introduction and recent developments</w:t>
+      <w:t>Workshop - 'Space Syntax Toolkit' for QGIS – introduction and recent developments</w:t>
     </w:r>
   </w:p>
 </w:hdr>

</xml_diff>